<commit_message>
Updated class info and Eleanor Bio
</commit_message>
<xml_diff>
--- a/Info/Story/Main Characters/_Character Summary.docx
+++ b/Info/Story/Main Characters/_Character Summary.docx
@@ -28,7 +28,15 @@
         <w:t>Protagonist:</w:t>
       </w:r>
       <w:r>
-        <w:t xml:space="preserve"> You are a cousin in what is left of the once glorious Densen family. Following a horrific event that led to the end of their golden age, many </w:t>
+        <w:t xml:space="preserve"> You are a cousin </w:t>
+      </w:r>
+      <w:r>
+        <w:t xml:space="preserve">(to Eleanor Densen) </w:t>
+      </w:r>
+      <w:bookmarkStart w:id="0" w:name="_GoBack"/>
+      <w:bookmarkEnd w:id="0"/>
+      <w:r>
+        <w:t xml:space="preserve">in what is left of the once glorious Densen family. Following a horrific event that led to the end of their golden age, many </w:t>
       </w:r>
       <w:r>
         <w:t xml:space="preserve">common folk believed the </w:t>
@@ -77,8 +85,6 @@
       <w:pPr>
         <w:pStyle w:val="NoSpacing"/>
       </w:pPr>
-      <w:bookmarkStart w:id="0" w:name="_GoBack"/>
-      <w:bookmarkEnd w:id="0"/>
     </w:p>
     <w:p>
       <w:pPr>

</xml_diff>